<commit_message>
Created weather system erd
</commit_message>
<xml_diff>
--- a/EDA.docx
+++ b/EDA.docx
@@ -91,13 +91,8 @@
           <w:numId w:val="3"/>
         </w:numPr>
       </w:pPr>
-      <w:proofErr w:type="spellStart"/>
-      <w:r>
-        <w:t>nexradaws</w:t>
-      </w:r>
-      <w:proofErr w:type="spellEnd"/>
-      <w:r>
-        <w:t xml:space="preserve"> – A Python module designed to all</w:t>
+      <w:r>
+        <w:t>nexradaws – A Python module designed to all</w:t>
       </w:r>
       <w:r>
         <w:t>ow</w:t>
@@ -126,13 +121,8 @@
           <w:numId w:val="3"/>
         </w:numPr>
       </w:pPr>
-      <w:proofErr w:type="spellStart"/>
-      <w:r>
-        <w:t>WeatherPipe</w:t>
-      </w:r>
-      <w:proofErr w:type="spellEnd"/>
-      <w:r>
-        <w:t xml:space="preserve"> – An analysis tool for NEXRAD dataset using MapReduce and EMR.</w:t>
+      <w:r>
+        <w:t>WeatherPipe – An analysis tool for NEXRAD dataset using MapReduce and EMR.</w:t>
       </w:r>
     </w:p>
     <w:p>
@@ -144,15 +134,7 @@
         </w:numPr>
       </w:pPr>
       <w:r>
-        <w:t xml:space="preserve">TDS – </w:t>
-      </w:r>
-      <w:proofErr w:type="spellStart"/>
-      <w:r>
-        <w:t>Thredds</w:t>
-      </w:r>
-      <w:proofErr w:type="spellEnd"/>
-      <w:r>
-        <w:t xml:space="preserve"> Data Server contains NEXRAD data, as well as metadata for certain radar scans within the AWS S3 bucket.</w:t>
+        <w:t>TDS – Thredds Data Server contains NEXRAD data, as well as metadata for certain radar scans within the AWS S3 bucket.</w:t>
       </w:r>
       <w:r>
         <w:t xml:space="preserve"> There are some drawbacks to implementing TDS (see below), which will be ultimate factors to whether TDS will be implemented within the project.</w:t>
@@ -167,15 +149,7 @@
         </w:numPr>
       </w:pPr>
       <w:r>
-        <w:t xml:space="preserve">After implementing TDS within my </w:t>
-      </w:r>
-      <w:proofErr w:type="spellStart"/>
-      <w:r>
-        <w:t>Jupyter</w:t>
-      </w:r>
-      <w:proofErr w:type="spellEnd"/>
-      <w:r>
-        <w:t xml:space="preserve"> EDA notebook, TDS </w:t>
+        <w:t xml:space="preserve">After implementing TDS within my Jupyter EDA notebook, TDS </w:t>
       </w:r>
       <w:r>
         <w:t xml:space="preserve">access is </w:t>
@@ -204,13 +178,8 @@
         <w:pStyle w:val="Heading2"/>
         <w:ind w:left="720"/>
       </w:pPr>
-      <w:proofErr w:type="spellStart"/>
-      <w:r>
-        <w:t>Thredds</w:t>
-      </w:r>
-      <w:proofErr w:type="spellEnd"/>
-      <w:r>
-        <w:t xml:space="preserve"> Data Server</w:t>
+      <w:r>
+        <w:t>Thredds Data Server</w:t>
       </w:r>
     </w:p>
     <w:p>
@@ -218,23 +187,7 @@
         <w:ind w:left="720"/>
       </w:pPr>
       <w:r>
-        <w:t xml:space="preserve">Upon doing research and exploratory data analysis, I located </w:t>
-      </w:r>
-      <w:proofErr w:type="spellStart"/>
-      <w:r>
-        <w:t>Thredds</w:t>
-      </w:r>
-      <w:proofErr w:type="spellEnd"/>
-      <w:r>
-        <w:t xml:space="preserve"> data server, which provides metadata for AWS NEXRAD data. NEXRAD data contains only visual data of weather conditions. </w:t>
-      </w:r>
-      <w:proofErr w:type="spellStart"/>
-      <w:r>
-        <w:t>Thredds</w:t>
-      </w:r>
-      <w:proofErr w:type="spellEnd"/>
-      <w:r>
-        <w:t xml:space="preserve"> </w:t>
+        <w:t xml:space="preserve">Upon doing research and exploratory data analysis, I located Thredds data server, which provides metadata for AWS NEXRAD data. NEXRAD data contains only visual data of weather conditions. Thredds </w:t>
       </w:r>
       <w:r>
         <w:t>provides</w:t>
@@ -256,19 +209,7 @@
           <w:rPr>
             <w:rStyle w:val="Hyperlink"/>
           </w:rPr>
-          <w:t>galle</w:t>
-        </w:r>
-        <w:r>
-          <w:rPr>
-            <w:rStyle w:val="Hyperlink"/>
-          </w:rPr>
-          <w:t>r</w:t>
-        </w:r>
-        <w:r>
-          <w:rPr>
-            <w:rStyle w:val="Hyperlink"/>
-          </w:rPr>
-          <w:t>y here</w:t>
+          <w:t>gallery here</w:t>
         </w:r>
       </w:hyperlink>
       <w:r>
@@ -361,13 +302,8 @@
           <w:numId w:val="2"/>
         </w:numPr>
       </w:pPr>
-      <w:proofErr w:type="spellStart"/>
-      <w:r>
-        <w:t>Tweepy</w:t>
-      </w:r>
-      <w:proofErr w:type="spellEnd"/>
-      <w:r>
-        <w:t xml:space="preserve"> – A Python library for accessing the official Twitter API.</w:t>
+      <w:r>
+        <w:t>Tweepy – A Python library for accessing the official Twitter API.</w:t>
       </w:r>
     </w:p>
     <w:p>
@@ -391,15 +327,7 @@
         </w:numPr>
       </w:pPr>
       <w:r>
-        <w:t xml:space="preserve">Because </w:t>
-      </w:r>
-      <w:proofErr w:type="spellStart"/>
-      <w:r>
-        <w:t>Tweepy</w:t>
-      </w:r>
-      <w:proofErr w:type="spellEnd"/>
-      <w:r>
-        <w:t xml:space="preserve"> utilizes the Twitter API, there are restrictions and limitations.</w:t>
+        <w:t>Because Tweepy utilizes the Twitter API, there are restrictions and limitations.</w:t>
       </w:r>
     </w:p>
     <w:p>
@@ -410,13 +338,8 @@
           <w:numId w:val="2"/>
         </w:numPr>
       </w:pPr>
-      <w:proofErr w:type="spellStart"/>
-      <w:r>
-        <w:t>Tweepy</w:t>
-      </w:r>
-      <w:proofErr w:type="spellEnd"/>
-      <w:r>
-        <w:t xml:space="preserve"> is easy to use and has thorough documentation</w:t>
+      <w:r>
+        <w:t>Tweepy is easy to use and has thorough documentation</w:t>
       </w:r>
     </w:p>
     <w:p>
@@ -427,13 +350,8 @@
           <w:numId w:val="2"/>
         </w:numPr>
       </w:pPr>
-      <w:proofErr w:type="spellStart"/>
-      <w:r>
-        <w:t>Twint</w:t>
-      </w:r>
-      <w:proofErr w:type="spellEnd"/>
-      <w:r>
-        <w:t xml:space="preserve"> – A scraping tool designed specifically for grabbing tweets.</w:t>
+      <w:r>
+        <w:t>Twint – A scraping tool designed specifically for grabbing tweets.</w:t>
       </w:r>
     </w:p>
     <w:p>
@@ -456,13 +374,8 @@
           <w:numId w:val="2"/>
         </w:numPr>
       </w:pPr>
-      <w:proofErr w:type="spellStart"/>
-      <w:r>
-        <w:t>Twint</w:t>
-      </w:r>
-      <w:proofErr w:type="spellEnd"/>
-      <w:r>
-        <w:t xml:space="preserve"> offers very limited documentation.</w:t>
+      <w:r>
+        <w:t>Twint offers very limited documentation.</w:t>
       </w:r>
     </w:p>
     <w:p>
@@ -473,11 +386,9 @@
           <w:numId w:val="2"/>
         </w:numPr>
       </w:pPr>
-      <w:proofErr w:type="spellStart"/>
       <w:r>
         <w:t>search_tweets_api</w:t>
       </w:r>
-      <w:proofErr w:type="spellEnd"/>
     </w:p>
     <w:p>
       <w:pPr>
@@ -488,53 +399,21 @@
         </w:numPr>
       </w:pPr>
       <w:r>
-        <w:t xml:space="preserve">This is a wrapper for the official Twitter </w:t>
-      </w:r>
-      <w:proofErr w:type="gramStart"/>
-      <w:r>
-        <w:t>API</w:t>
-      </w:r>
-      <w:r>
-        <w:t>,</w:t>
-      </w:r>
-      <w:proofErr w:type="gramEnd"/>
-      <w:r>
-        <w:t xml:space="preserve"> however it is outdated and offers minimal documentation compared to </w:t>
-      </w:r>
-      <w:proofErr w:type="spellStart"/>
-      <w:r>
-        <w:t>Tweepy</w:t>
-      </w:r>
-      <w:proofErr w:type="spellEnd"/>
-      <w:r>
-        <w:t>.</w:t>
-      </w:r>
-    </w:p>
-    <w:p>
-      <w:r>
-        <w:t xml:space="preserve">Due to the extensive documentation offered by </w:t>
-      </w:r>
-      <w:proofErr w:type="spellStart"/>
-      <w:r>
-        <w:t>Tweepy</w:t>
-      </w:r>
-      <w:proofErr w:type="spellEnd"/>
-      <w:r>
-        <w:t xml:space="preserve">, </w:t>
+        <w:t>This is a wrapper for the official Twitter API</w:t>
+      </w:r>
+      <w:r>
+        <w:t>, however it is outdated and offers minimal documentation compared to Tweepy.</w:t>
+      </w:r>
+    </w:p>
+    <w:p>
+      <w:r>
+        <w:t xml:space="preserve">Due to the extensive documentation offered by Tweepy, </w:t>
       </w:r>
       <w:r>
         <w:t>this project</w:t>
       </w:r>
       <w:r>
-        <w:t xml:space="preserve"> will be utilizing </w:t>
-      </w:r>
-      <w:proofErr w:type="spellStart"/>
-      <w:r>
-        <w:t>Tweepy</w:t>
-      </w:r>
-      <w:proofErr w:type="spellEnd"/>
-      <w:r>
-        <w:t xml:space="preserve"> </w:t>
+        <w:t xml:space="preserve"> will be utilizing Tweepy </w:t>
       </w:r>
       <w:r>
         <w:t>within Python</w:t>
@@ -583,26 +462,10 @@
         <w:t xml:space="preserve">Data obtained from TDS is also homogenous, as it contains different views and angles of the same weather radar instance. </w:t>
       </w:r>
       <w:r>
-        <w:t xml:space="preserve">The Twitter data is not homogenous in each column as some columns will have strings (such as the </w:t>
-      </w:r>
-      <w:proofErr w:type="spellStart"/>
-      <w:r>
-        <w:t>free_text</w:t>
-      </w:r>
-      <w:proofErr w:type="spellEnd"/>
-      <w:r>
-        <w:t xml:space="preserve"> column depicting user tweets) while others will have integers (such as the date/time columns).</w:t>
-      </w:r>
-      <w:r>
-        <w:t xml:space="preserve"> Additionally, Twitter data may need to be cleaned due to unwanted punctuations and characters such as </w:t>
-      </w:r>
-      <w:proofErr w:type="gramStart"/>
-      <w:r>
-        <w:t>emoji’s</w:t>
-      </w:r>
-      <w:proofErr w:type="gramEnd"/>
-      <w:r>
-        <w:t xml:space="preserve"> and non-English characters.</w:t>
+        <w:t>The Twitter data is not homogenous in each column as some columns will have strings (such as the free_text column depicting user tweets) while others will have integers (such as the date/time columns).</w:t>
+      </w:r>
+      <w:r>
+        <w:t xml:space="preserve"> Additionally, Twitter data may need to be cleaned due to unwanted punctuations and characters such as emoji’s and non-English characters.</w:t>
       </w:r>
     </w:p>
     <w:p>
@@ -797,6 +660,17 @@
       </w:r>
       <w:r>
         <w:t>Pipelines can be built which extract Twitter data based on time/date and possible location. Additionally, keywords can be used to detect and link Twitter data to NEXRAD data. Once Twitter data is extracted, it will need to be compressed, and placed into the compressed NEXRAD file which contains images of the weather event.</w:t>
+      </w:r>
+    </w:p>
+    <w:p>
+      <w:r>
+        <w:t>NEXRAD data is separated by station_id, which is not very useful. Each radar station within the United States has a station ID. Since there is a limited number of stations, I can manually lookup the geographic coordinates of each station and save it into the metadata. This will allow me to link Twitter data via geocode</w:t>
+      </w:r>
+      <w:r>
+        <w:t xml:space="preserve"> with a 50 mile radius of each station</w:t>
+      </w:r>
+      <w:r>
+        <w:t>.</w:t>
       </w:r>
     </w:p>
     <w:sectPr>

</xml_diff>